<commit_message>
Add Controllers, InsertBooking and UpdateClient Methods, Getters in Client Model, Change Booking Model
</commit_message>
<xml_diff>
--- a/BioscoopApplicatie/Leerdoelen.docx
+++ b/BioscoopApplicatie/Leerdoelen.docx
@@ -36,103 +36,106 @@
       </w:r>
     </w:p>
     <w:p>
+      <w:pPr>
+        <w:rPr>
+          <w:lang w:val="nl-NL"/>
+        </w:rPr>
+      </w:pPr>
+      <w:r>
+        <w:rPr>
+          <w:lang w:val="nl-NL"/>
+        </w:rPr>
+        <w:t>Structurering van softwaresystemen</w:t>
+      </w:r>
+    </w:p>
+    <w:p>
+      <w:pPr>
+        <w:rPr>
+          <w:lang w:val="nl-NL"/>
+        </w:rPr>
+      </w:pPr>
+      <w:r>
+        <w:rPr>
+          <w:lang w:val="nl-NL"/>
+        </w:rPr>
+        <w:t xml:space="preserve">Aan te tonen vaardigheden: • </w:t>
+      </w:r>
+      <w:r>
+        <w:rPr>
+          <w:highlight w:val="yellow"/>
+          <w:lang w:val="nl-NL"/>
+        </w:rPr>
+        <w:t xml:space="preserve">Je kunt een klassendiagram opzetten als concept voor de implementatie van een probleem. • Je kunt een applicatie en klassendiagram realiseren die volledig overeenkomen. • Je kunt een applicatie programmeren waarin geen aantoonbare duplicatie in voorkomt. • Je kunt een applicatie programmeren met alleen maar klassen met een enkele verantwoordelijkheid. • Je kunt een applicatie programmeren die een correcte </w:t>
+      </w:r>
       <w:proofErr w:type="spellStart"/>
       <w:r>
-        <w:t>Structurering</w:t>
+        <w:rPr>
+          <w:highlight w:val="yellow"/>
+          <w:lang w:val="nl-NL"/>
+        </w:rPr>
+        <w:t>encapsulatie</w:t>
       </w:r>
       <w:proofErr w:type="spellEnd"/>
       <w:r>
-        <w:t xml:space="preserve"> van </w:t>
+        <w:rPr>
+          <w:highlight w:val="yellow"/>
+          <w:lang w:val="nl-NL"/>
+        </w:rPr>
+        <w:t xml:space="preserve"> vertoont.</w:t>
+      </w:r>
+      <w:r>
+        <w:rPr>
+          <w:lang w:val="nl-NL"/>
+        </w:rPr>
+        <w:t xml:space="preserve"> </w:t>
+      </w:r>
+    </w:p>
+    <w:p>
+      <w:pPr>
+        <w:rPr>
+          <w:lang w:val="nl-NL"/>
+        </w:rPr>
+      </w:pPr>
+      <w:r>
+        <w:rPr>
+          <w:lang w:val="nl-NL"/>
+        </w:rPr>
+        <w:t xml:space="preserve"> Generalisatie en abstractie</w:t>
+      </w:r>
+    </w:p>
+    <w:p>
+      <w:pPr>
+        <w:rPr>
+          <w:lang w:val="nl-NL"/>
+        </w:rPr>
+      </w:pPr>
+      <w:r>
+        <w:rPr>
+          <w:lang w:val="nl-NL"/>
+        </w:rPr>
+        <w:t xml:space="preserve">Aan te tonen vaardigheden: </w:t>
+      </w:r>
+      <w:r>
+        <w:rPr>
+          <w:highlight w:val="yellow"/>
+          <w:lang w:val="nl-NL"/>
+        </w:rPr>
+        <w:t>• Je kunt een klassendiagram opzetten waarin een oplossing voor variaties is verwerkt en onderbouwd. • Je kunt een databaseontwerp opzetten waarin een oplossing voor variaties is verwerkt en onderbouwd.</w:t>
+      </w:r>
+      <w:r>
+        <w:rPr>
+          <w:lang w:val="nl-NL"/>
+        </w:rPr>
+        <w:t xml:space="preserve"> • Je kunt een applicatie en klassendiagram met </w:t>
       </w:r>
       <w:proofErr w:type="spellStart"/>
       <w:r>
-        <w:t>softwaresystemen</w:t>
+        <w:rPr>
+          <w:lang w:val="nl-NL"/>
+        </w:rPr>
+        <w:t>inheritance</w:t>
       </w:r>
       <w:proofErr w:type="spellEnd"/>
-    </w:p>
-    <w:p>
-      <w:r>
-        <w:rPr>
-          <w:lang w:val="nl-NL"/>
-        </w:rPr>
-        <w:t xml:space="preserve">Aan te tonen vaardigheden: • </w:t>
-      </w:r>
-      <w:r>
-        <w:rPr>
-          <w:highlight w:val="yellow"/>
-          <w:lang w:val="nl-NL"/>
-        </w:rPr>
-        <w:t xml:space="preserve">Je kunt een klassendiagram opzetten als concept voor de implementatie van een probleem. • Je kunt een applicatie en klassendiagram realiseren die volledig overeenkomen. • Je kunt een applicatie programmeren waarin geen aantoonbare duplicatie in voorkomt. • Je kunt een applicatie programmeren met alleen maar klassen met een enkele verantwoordelijkheid. • Je kunt een applicatie programmeren die een correcte </w:t>
-      </w:r>
-      <w:proofErr w:type="spellStart"/>
-      <w:r>
-        <w:rPr>
-          <w:highlight w:val="yellow"/>
-          <w:lang w:val="nl-NL"/>
-        </w:rPr>
-        <w:t>encapsulatie</w:t>
-      </w:r>
-      <w:proofErr w:type="spellEnd"/>
-      <w:r>
-        <w:rPr>
-          <w:highlight w:val="yellow"/>
-          <w:lang w:val="nl-NL"/>
-        </w:rPr>
-        <w:t xml:space="preserve"> vertoont.</w:t>
-      </w:r>
-      <w:r>
-        <w:rPr>
-          <w:lang w:val="nl-NL"/>
-        </w:rPr>
-        <w:t xml:space="preserve"> </w:t>
-      </w:r>
-    </w:p>
-    <w:p>
-      <w:r>
-        <w:t xml:space="preserve"> </w:t>
-      </w:r>
-      <w:proofErr w:type="spellStart"/>
-      <w:r>
-        <w:t>Generalisatie</w:t>
-      </w:r>
-      <w:proofErr w:type="spellEnd"/>
-      <w:r>
-        <w:t xml:space="preserve"> </w:t>
-      </w:r>
-      <w:proofErr w:type="spellStart"/>
-      <w:r>
-        <w:t>en</w:t>
-      </w:r>
-      <w:proofErr w:type="spellEnd"/>
-      <w:r>
-        <w:t xml:space="preserve"> </w:t>
-      </w:r>
-      <w:proofErr w:type="spellStart"/>
-      <w:r>
-        <w:t>abstractie</w:t>
-      </w:r>
-      <w:proofErr w:type="spellEnd"/>
-    </w:p>
-    <w:p>
-      <w:pPr>
-        <w:rPr>
-          <w:lang w:val="nl-NL"/>
-        </w:rPr>
-      </w:pPr>
-      <w:r>
-        <w:rPr>
-          <w:lang w:val="nl-NL"/>
-        </w:rPr>
-        <w:t xml:space="preserve">Aan te tonen vaardigheden: • Je kunt een klassendiagram opzetten waarin een oplossing voor variaties is verwerkt en onderbouwd. • Je kunt een databaseontwerp opzetten waarin een oplossing voor variaties is verwerkt en onderbouwd. • Je kunt een applicatie en klassendiagram met </w:t>
-      </w:r>
-      <w:proofErr w:type="spellStart"/>
-      <w:r>
-        <w:rPr>
-          <w:lang w:val="nl-NL"/>
-        </w:rPr>
-        <w:t>inheritance</w:t>
-      </w:r>
-      <w:proofErr w:type="spellEnd"/>
       <w:r>
         <w:rPr>
           <w:lang w:val="nl-NL"/>
@@ -144,360 +147,336 @@
           <w:lang w:val="nl-NL"/>
         </w:rPr>
         <w:t>.</w:t>
-      </w:r>
-    </w:p>
-    <w:p>
-      <w:r>
-        <w:rPr>
-          <w:lang w:val="nl-NL"/>
-        </w:rPr>
-        <w:t xml:space="preserve"> </w:t>
-      </w:r>
-      <w:r>
-        <w:t xml:space="preserve">Requirements </w:t>
-      </w:r>
-      <w:proofErr w:type="spellStart"/>
-      <w:r>
-        <w:t>en</w:t>
-      </w:r>
-      <w:proofErr w:type="spellEnd"/>
-      <w:r>
-        <w:t xml:space="preserve"> </w:t>
-      </w:r>
-      <w:proofErr w:type="spellStart"/>
-      <w:r>
-        <w:t>analyse</w:t>
-      </w:r>
-      <w:proofErr w:type="spellEnd"/>
-    </w:p>
-    <w:p>
-      <w:r>
-        <w:rPr>
-          <w:lang w:val="nl-NL"/>
-        </w:rPr>
-        <w:t xml:space="preserve">Aan te tonen vaardigheden: </w:t>
-      </w:r>
-      <w:r>
-        <w:rPr>
-          <w:highlight w:val="yellow"/>
-          <w:lang w:val="nl-NL"/>
-        </w:rPr>
-        <w:t xml:space="preserve">• Je kunt toepasselijke belanghebbenden en wensen voor een te realiseren systeem beschrijven. • Je kunt </w:t>
-      </w:r>
-      <w:proofErr w:type="spellStart"/>
-      <w:r>
-        <w:rPr>
-          <w:highlight w:val="yellow"/>
-          <w:lang w:val="nl-NL"/>
-        </w:rPr>
-        <w:t>requirements</w:t>
-      </w:r>
-      <w:proofErr w:type="spellEnd"/>
-      <w:r>
-        <w:rPr>
-          <w:highlight w:val="yellow"/>
-          <w:lang w:val="nl-NL"/>
-        </w:rPr>
-        <w:t xml:space="preserve"> afleiden uit een gesprek of document met daarin de wensen van een belanghebbende. • Je kunt de onderlinge prioriteit van </w:t>
-      </w:r>
-      <w:proofErr w:type="spellStart"/>
-      <w:r>
-        <w:rPr>
-          <w:highlight w:val="yellow"/>
-          <w:lang w:val="nl-NL"/>
-        </w:rPr>
-        <w:t>requirements</w:t>
-      </w:r>
-      <w:proofErr w:type="spellEnd"/>
-      <w:r>
-        <w:rPr>
-          <w:highlight w:val="yellow"/>
-          <w:lang w:val="nl-NL"/>
-        </w:rPr>
-        <w:t xml:space="preserve"> op basis van verkregen informatie vaststellen en onderbouwen. • Je kunt het verschil tussen functionele </w:t>
-      </w:r>
-      <w:proofErr w:type="spellStart"/>
-      <w:r>
-        <w:rPr>
-          <w:highlight w:val="yellow"/>
-          <w:lang w:val="nl-NL"/>
-        </w:rPr>
-        <w:t>requirements</w:t>
-      </w:r>
-      <w:proofErr w:type="spellEnd"/>
-      <w:r>
-        <w:rPr>
-          <w:highlight w:val="yellow"/>
-          <w:lang w:val="nl-NL"/>
-        </w:rPr>
-        <w:t xml:space="preserve">, kwaliteitseisen en beperkingen herkennen en beschrijven. • Je kunt het gebruik van een systeem illustreren met behulp van scenario's of user </w:t>
-      </w:r>
-      <w:proofErr w:type="spellStart"/>
-      <w:r>
-        <w:rPr>
-          <w:highlight w:val="yellow"/>
-          <w:lang w:val="nl-NL"/>
-        </w:rPr>
-        <w:t>stories</w:t>
-      </w:r>
-      <w:proofErr w:type="spellEnd"/>
-      <w:r>
-        <w:rPr>
-          <w:highlight w:val="yellow"/>
-          <w:lang w:val="nl-NL"/>
-        </w:rPr>
-        <w:t xml:space="preserve">. • Je kunt gedetailleerde systeeminteractie met behulp van </w:t>
-      </w:r>
-      <w:proofErr w:type="spellStart"/>
-      <w:r>
-        <w:rPr>
-          <w:highlight w:val="yellow"/>
-          <w:lang w:val="nl-NL"/>
-        </w:rPr>
-        <w:t>use</w:t>
-      </w:r>
-      <w:proofErr w:type="spellEnd"/>
-      <w:r>
-        <w:rPr>
-          <w:highlight w:val="yellow"/>
-          <w:lang w:val="nl-NL"/>
-        </w:rPr>
-        <w:t xml:space="preserve"> cases modelleren.</w:t>
-      </w:r>
-      <w:r>
-        <w:rPr>
-          <w:lang w:val="nl-NL"/>
-        </w:rPr>
-        <w:t xml:space="preserve"> • Je kunt de rol van </w:t>
-      </w:r>
-      <w:proofErr w:type="gramStart"/>
-      <w:r>
-        <w:rPr>
-          <w:lang w:val="nl-NL"/>
-        </w:rPr>
-        <w:t>user interface</w:t>
-      </w:r>
-      <w:proofErr w:type="gramEnd"/>
-      <w:r>
-        <w:rPr>
-          <w:lang w:val="nl-NL"/>
-        </w:rPr>
-        <w:t xml:space="preserve"> schetsen binnen de analysefase verklaren. • </w:t>
-      </w:r>
-      <w:r>
-        <w:rPr>
-          <w:highlight w:val="yellow"/>
-          <w:lang w:val="nl-NL"/>
-        </w:rPr>
-        <w:t xml:space="preserve">Je kunt testcases formuleren waarmee vastgestelde </w:t>
-      </w:r>
-      <w:proofErr w:type="spellStart"/>
-      <w:r>
-        <w:rPr>
-          <w:highlight w:val="yellow"/>
-          <w:lang w:val="nl-NL"/>
-        </w:rPr>
-        <w:t>requirements</w:t>
-      </w:r>
-      <w:proofErr w:type="spellEnd"/>
-      <w:r>
-        <w:rPr>
-          <w:highlight w:val="yellow"/>
-          <w:lang w:val="nl-NL"/>
-        </w:rPr>
-        <w:t xml:space="preserve"> eenduidig gevalideerd en geïnvalideerd kunnen worden.</w:t>
-      </w:r>
-      <w:r>
-        <w:rPr>
-          <w:lang w:val="nl-NL"/>
-        </w:rPr>
-        <w:t xml:space="preserve"> </w:t>
-      </w:r>
-    </w:p>
-    <w:p>
-      <w:r>
-        <w:t xml:space="preserve"> </w:t>
-      </w:r>
-      <w:proofErr w:type="spellStart"/>
-      <w:r>
-        <w:t>Ontwerpen</w:t>
-      </w:r>
-      <w:proofErr w:type="spellEnd"/>
-    </w:p>
-    <w:p>
-      <w:r>
-        <w:rPr>
-          <w:lang w:val="nl-NL"/>
-        </w:rPr>
-        <w:t xml:space="preserve">Aan te tonen vaardigheden: • Je kunt op basis van zelf opgestelde </w:t>
-      </w:r>
-      <w:proofErr w:type="spellStart"/>
-      <w:r>
-        <w:rPr>
-          <w:lang w:val="nl-NL"/>
-        </w:rPr>
-        <w:t>use</w:t>
-      </w:r>
-      <w:proofErr w:type="spellEnd"/>
-      <w:r>
-        <w:rPr>
-          <w:lang w:val="nl-NL"/>
-        </w:rPr>
-        <w:t xml:space="preserve"> cases een klassendiagram modelleren waarin gemaakte keuzes en afgevallen alternatieve keuzes onderbouwd zijn. • Je kunt verklaren waarom abstractie in een softwaresysteem onderhoud vergemakkelijkt en hoe dit tot uiting komt in een geïmplementeerd systeem. • </w:t>
-      </w:r>
-      <w:r>
-        <w:rPr>
-          <w:highlight w:val="yellow"/>
-          <w:lang w:val="nl-NL"/>
-        </w:rPr>
-        <w:t>Je kunt de benodigde infrastructuur ten behoeve van het gebruik van het systeem schetsen in een netwerktekening.</w:t>
-      </w:r>
-      <w:r>
-        <w:rPr>
-          <w:lang w:val="nl-NL"/>
-        </w:rPr>
-        <w:t xml:space="preserve"> </w:t>
-      </w:r>
-    </w:p>
-    <w:p>
-      <w:r>
-        <w:t xml:space="preserve"> </w:t>
-      </w:r>
-      <w:proofErr w:type="spellStart"/>
-      <w:r>
-        <w:t>Integratie</w:t>
-      </w:r>
-      <w:proofErr w:type="spellEnd"/>
-      <w:r>
-        <w:t xml:space="preserve"> van </w:t>
-      </w:r>
-      <w:proofErr w:type="spellStart"/>
-      <w:r>
-        <w:t>softwaresystemen</w:t>
-      </w:r>
-      <w:proofErr w:type="spellEnd"/>
-    </w:p>
-    <w:p>
-      <w:pPr>
-        <w:rPr>
-          <w:lang w:val="nl-NL"/>
-        </w:rPr>
-      </w:pPr>
-      <w:r>
-        <w:rPr>
-          <w:lang w:val="nl-NL"/>
-        </w:rPr>
-        <w:t xml:space="preserve">Aan te tonen vaardigheden: • Je kunt een extern softwarecomponent integreren in een zelf opgezette applicatie. • Je kunt in een zelf opgezet klassendiagram samenhangende klassen herkennen, deze bundelen in componenten, en deze structuur verwerken in een applicatie. </w:t>
-      </w:r>
-      <w:r>
-        <w:rPr>
-          <w:highlight w:val="yellow"/>
-          <w:lang w:val="nl-NL"/>
-        </w:rPr>
-        <w:t>• Je kunt databasecode ontkoppelen van de rest van het systeem.</w:t>
-      </w:r>
-      <w:r>
-        <w:rPr>
-          <w:lang w:val="nl-NL"/>
-        </w:rPr>
-        <w:t xml:space="preserve"> • Je kunt unit testen opstellen om de logica van een zelf opgezet systeem te testen. </w:t>
-      </w:r>
-    </w:p>
-    <w:p>
-      <w:proofErr w:type="spellStart"/>
-      <w:r>
-        <w:lastRenderedPageBreak/>
-        <w:t>Architectuur</w:t>
-      </w:r>
-      <w:proofErr w:type="spellEnd"/>
-      <w:r>
-        <w:t xml:space="preserve"> </w:t>
-      </w:r>
-      <w:proofErr w:type="spellStart"/>
-      <w:r>
-        <w:t>en</w:t>
-      </w:r>
-      <w:proofErr w:type="spellEnd"/>
-      <w:r>
-        <w:t xml:space="preserve"> </w:t>
-      </w:r>
-      <w:proofErr w:type="spellStart"/>
-      <w:r>
-        <w:t>onderhoud</w:t>
-      </w:r>
-      <w:proofErr w:type="spellEnd"/>
-    </w:p>
-    <w:p>
-      <w:pPr>
-        <w:rPr>
-          <w:lang w:val="nl-NL"/>
-        </w:rPr>
-      </w:pPr>
-      <w:r>
-        <w:rPr>
-          <w:lang w:val="nl-NL"/>
-        </w:rPr>
-        <w:t xml:space="preserve">Aan te tonen vaardigheden: • Je kunt met hedendaagse technieken webpagina’s semantisch opzetten, vormgeven en interactief maken. • </w:t>
-      </w:r>
-      <w:r>
-        <w:rPr>
-          <w:highlight w:val="yellow"/>
-          <w:lang w:val="nl-NL"/>
-        </w:rPr>
-        <w:t>Je kunt met een versiebeheersysteem zelf een project opzetten waar gestructureerd code mee beheerd en gedeeld wordt.</w:t>
-      </w:r>
-      <w:r>
-        <w:rPr>
-          <w:lang w:val="nl-NL"/>
-        </w:rPr>
-        <w:t xml:space="preserve"> </w:t>
-      </w:r>
-      <w:r>
-        <w:rPr>
-          <w:highlight w:val="yellow"/>
-          <w:lang w:val="nl-NL"/>
-        </w:rPr>
-        <w:t xml:space="preserve">• Je kunt een webapplicatie opzetten conform het MVC-patroon. • Je kunt een applicatie opzetten waarbij meerdere soorten grafische interfaces voor beschikbaar zijn gesteld. • Je kunt een lokaal opgezette applicatie met database </w:t>
-      </w:r>
-      <w:proofErr w:type="spellStart"/>
-      <w:r>
-        <w:rPr>
-          <w:highlight w:val="yellow"/>
-          <w:lang w:val="nl-NL"/>
-        </w:rPr>
-        <w:t>deployen</w:t>
-      </w:r>
-      <w:proofErr w:type="spellEnd"/>
-      <w:r>
-        <w:rPr>
-          <w:highlight w:val="yellow"/>
-          <w:lang w:val="nl-NL"/>
-        </w:rPr>
-        <w:t xml:space="preserve"> en beschikbaar stellen in een gehoste omgeving.</w:t>
-      </w:r>
-      <w:r>
-        <w:rPr>
-          <w:lang w:val="nl-NL"/>
-        </w:rPr>
-        <w:t xml:space="preserve"> </w:t>
-      </w:r>
-    </w:p>
-    <w:p>
-      <w:pPr>
-        <w:rPr>
-          <w:lang w:val="nl-NL"/>
-        </w:rPr>
-      </w:pPr>
-      <w:r>
-        <w:rPr>
-          <w:lang w:val="nl-NL"/>
-        </w:rPr>
-        <w:t>SQL</w:t>
       </w:r>
       <w:bookmarkStart w:id="0" w:name="_GoBack"/>
       <w:bookmarkEnd w:id="0"/>
     </w:p>
     <w:p>
+      <w:r>
+        <w:rPr>
+          <w:lang w:val="nl-NL"/>
+        </w:rPr>
+        <w:t xml:space="preserve"> </w:t>
+      </w:r>
+      <w:r>
+        <w:t xml:space="preserve">Requirements </w:t>
+      </w:r>
+      <w:proofErr w:type="spellStart"/>
+      <w:r>
+        <w:t>en</w:t>
+      </w:r>
+      <w:proofErr w:type="spellEnd"/>
+      <w:r>
+        <w:t xml:space="preserve"> </w:t>
+      </w:r>
+      <w:proofErr w:type="spellStart"/>
+      <w:r>
+        <w:t>analyse</w:t>
+      </w:r>
+      <w:proofErr w:type="spellEnd"/>
+    </w:p>
+    <w:p>
+      <w:pPr>
+        <w:rPr>
+          <w:lang w:val="nl-NL"/>
+        </w:rPr>
+      </w:pPr>
+      <w:r>
+        <w:rPr>
+          <w:lang w:val="nl-NL"/>
+        </w:rPr>
+        <w:t xml:space="preserve">Aan te tonen vaardigheden: </w:t>
+      </w:r>
+      <w:r>
+        <w:rPr>
+          <w:highlight w:val="yellow"/>
+          <w:lang w:val="nl-NL"/>
+        </w:rPr>
+        <w:t xml:space="preserve">• Je kunt toepasselijke belanghebbenden en wensen voor een te realiseren systeem beschrijven. • Je kunt </w:t>
+      </w:r>
+      <w:proofErr w:type="spellStart"/>
+      <w:r>
+        <w:rPr>
+          <w:highlight w:val="yellow"/>
+          <w:lang w:val="nl-NL"/>
+        </w:rPr>
+        <w:t>requirements</w:t>
+      </w:r>
+      <w:proofErr w:type="spellEnd"/>
+      <w:r>
+        <w:rPr>
+          <w:highlight w:val="yellow"/>
+          <w:lang w:val="nl-NL"/>
+        </w:rPr>
+        <w:t xml:space="preserve"> afleiden uit een gesprek of document met daarin de wensen van een belanghebbende. • Je kunt de onderlinge prioriteit van </w:t>
+      </w:r>
+      <w:proofErr w:type="spellStart"/>
+      <w:r>
+        <w:rPr>
+          <w:highlight w:val="yellow"/>
+          <w:lang w:val="nl-NL"/>
+        </w:rPr>
+        <w:t>requirements</w:t>
+      </w:r>
+      <w:proofErr w:type="spellEnd"/>
+      <w:r>
+        <w:rPr>
+          <w:highlight w:val="yellow"/>
+          <w:lang w:val="nl-NL"/>
+        </w:rPr>
+        <w:t xml:space="preserve"> op basis van verkregen informatie vaststellen en onderbouwen. • Je kunt het verschil tussen functionele </w:t>
+      </w:r>
+      <w:proofErr w:type="spellStart"/>
+      <w:r>
+        <w:rPr>
+          <w:highlight w:val="yellow"/>
+          <w:lang w:val="nl-NL"/>
+        </w:rPr>
+        <w:t>requirements</w:t>
+      </w:r>
+      <w:proofErr w:type="spellEnd"/>
+      <w:r>
+        <w:rPr>
+          <w:highlight w:val="yellow"/>
+          <w:lang w:val="nl-NL"/>
+        </w:rPr>
+        <w:t xml:space="preserve">, kwaliteitseisen en beperkingen herkennen en beschrijven. • Je kunt het gebruik van een systeem illustreren met behulp van scenario's of user </w:t>
+      </w:r>
+      <w:proofErr w:type="spellStart"/>
+      <w:r>
+        <w:rPr>
+          <w:highlight w:val="yellow"/>
+          <w:lang w:val="nl-NL"/>
+        </w:rPr>
+        <w:t>stories</w:t>
+      </w:r>
+      <w:proofErr w:type="spellEnd"/>
+      <w:r>
+        <w:rPr>
+          <w:highlight w:val="yellow"/>
+          <w:lang w:val="nl-NL"/>
+        </w:rPr>
+        <w:t xml:space="preserve">. • Je kunt gedetailleerde systeeminteractie met behulp van </w:t>
+      </w:r>
+      <w:proofErr w:type="spellStart"/>
+      <w:r>
+        <w:rPr>
+          <w:highlight w:val="yellow"/>
+          <w:lang w:val="nl-NL"/>
+        </w:rPr>
+        <w:t>use</w:t>
+      </w:r>
+      <w:proofErr w:type="spellEnd"/>
+      <w:r>
+        <w:rPr>
+          <w:highlight w:val="yellow"/>
+          <w:lang w:val="nl-NL"/>
+        </w:rPr>
+        <w:t xml:space="preserve"> cases modelleren. • Je kunt de rol van </w:t>
+      </w:r>
+      <w:proofErr w:type="gramStart"/>
+      <w:r>
+        <w:rPr>
+          <w:highlight w:val="yellow"/>
+          <w:lang w:val="nl-NL"/>
+        </w:rPr>
+        <w:t>user interface</w:t>
+      </w:r>
+      <w:proofErr w:type="gramEnd"/>
+      <w:r>
+        <w:rPr>
+          <w:highlight w:val="yellow"/>
+          <w:lang w:val="nl-NL"/>
+        </w:rPr>
+        <w:t xml:space="preserve"> schetsen binnen de analysefase verklaren. • Je kunt testcases formuleren waarmee vastgestelde </w:t>
+      </w:r>
+      <w:proofErr w:type="spellStart"/>
+      <w:r>
+        <w:rPr>
+          <w:highlight w:val="yellow"/>
+          <w:lang w:val="nl-NL"/>
+        </w:rPr>
+        <w:t>requirements</w:t>
+      </w:r>
+      <w:proofErr w:type="spellEnd"/>
+      <w:r>
+        <w:rPr>
+          <w:highlight w:val="yellow"/>
+          <w:lang w:val="nl-NL"/>
+        </w:rPr>
+        <w:t xml:space="preserve"> eenduidig gevalideerd en geïnvalideerd kunnen worden.</w:t>
+      </w:r>
+      <w:r>
+        <w:rPr>
+          <w:lang w:val="nl-NL"/>
+        </w:rPr>
+        <w:t xml:space="preserve"> </w:t>
+      </w:r>
+    </w:p>
+    <w:p>
+      <w:pPr>
+        <w:rPr>
+          <w:lang w:val="nl-NL"/>
+        </w:rPr>
+      </w:pPr>
+      <w:r>
+        <w:rPr>
+          <w:lang w:val="nl-NL"/>
+        </w:rPr>
+        <w:t xml:space="preserve"> Ontwerpen</w:t>
+      </w:r>
+    </w:p>
+    <w:p>
+      <w:pPr>
+        <w:rPr>
+          <w:lang w:val="nl-NL"/>
+        </w:rPr>
+      </w:pPr>
+      <w:r>
+        <w:rPr>
+          <w:lang w:val="nl-NL"/>
+        </w:rPr>
+        <w:t xml:space="preserve">Aan te tonen vaardigheden: </w:t>
+      </w:r>
+      <w:r>
+        <w:rPr>
+          <w:highlight w:val="yellow"/>
+          <w:lang w:val="nl-NL"/>
+        </w:rPr>
+        <w:t xml:space="preserve">• Je kunt op basis van zelf opgestelde </w:t>
+      </w:r>
+      <w:proofErr w:type="spellStart"/>
+      <w:r>
+        <w:rPr>
+          <w:highlight w:val="yellow"/>
+          <w:lang w:val="nl-NL"/>
+        </w:rPr>
+        <w:t>use</w:t>
+      </w:r>
+      <w:proofErr w:type="spellEnd"/>
+      <w:r>
+        <w:rPr>
+          <w:highlight w:val="yellow"/>
+          <w:lang w:val="nl-NL"/>
+        </w:rPr>
+        <w:t xml:space="preserve"> cases een klassendiagram modelleren waarin gemaakte keuzes en afgevallen alternatieve keuzes onderbouwd zijn. • Je kunt verklaren waarom abstractie in een softwaresysteem onderhoud vergemakkelijkt en hoe dit tot uiting komt in een geïmplementeerd systeem. • Je kunt de benodigde infrastructuur ten behoeve van het gebruik van het systeem schetsen in een netwerktekening.</w:t>
+      </w:r>
+      <w:r>
+        <w:rPr>
+          <w:lang w:val="nl-NL"/>
+        </w:rPr>
+        <w:t xml:space="preserve"> </w:t>
+      </w:r>
+    </w:p>
+    <w:p>
+      <w:pPr>
+        <w:rPr>
+          <w:lang w:val="nl-NL"/>
+        </w:rPr>
+      </w:pPr>
+      <w:r>
+        <w:rPr>
+          <w:lang w:val="nl-NL"/>
+        </w:rPr>
+        <w:t xml:space="preserve"> Integratie van softwaresystemen</w:t>
+      </w:r>
+    </w:p>
+    <w:p>
+      <w:pPr>
+        <w:rPr>
+          <w:lang w:val="nl-NL"/>
+        </w:rPr>
+      </w:pPr>
+      <w:r>
+        <w:rPr>
+          <w:lang w:val="nl-NL"/>
+        </w:rPr>
+        <w:t xml:space="preserve">Aan te tonen vaardigheden: • Je kunt een extern softwarecomponent integreren in een zelf opgezette applicatie. </w:t>
+      </w:r>
+      <w:r>
+        <w:rPr>
+          <w:highlight w:val="yellow"/>
+          <w:lang w:val="nl-NL"/>
+        </w:rPr>
+        <w:t>• Je kunt in een zelf opgezet klassendiagram samenhangende klassen herkennen, deze bundelen in componenten, en deze structuur verwerken in een applicatie. • Je kunt databasecode ontkoppelen van de rest van het systeem.</w:t>
+      </w:r>
+      <w:r>
+        <w:rPr>
+          <w:lang w:val="nl-NL"/>
+        </w:rPr>
+        <w:t xml:space="preserve"> • Je kunt unit testen opstellen om de logica van een zelf opgezet systeem te testen. </w:t>
+      </w:r>
+    </w:p>
+    <w:p>
+      <w:pPr>
+        <w:rPr>
+          <w:lang w:val="nl-NL"/>
+        </w:rPr>
+      </w:pPr>
+      <w:r>
+        <w:rPr>
+          <w:lang w:val="nl-NL"/>
+        </w:rPr>
+        <w:lastRenderedPageBreak/>
+        <w:t>Architectuur en onderhoud</w:t>
+      </w:r>
+    </w:p>
+    <w:p>
+      <w:pPr>
+        <w:rPr>
+          <w:lang w:val="nl-NL"/>
+        </w:rPr>
+      </w:pPr>
+      <w:r>
+        <w:rPr>
+          <w:lang w:val="nl-NL"/>
+        </w:rPr>
+        <w:t xml:space="preserve">Aan te tonen vaardigheden: • Je kunt met hedendaagse technieken webpagina’s semantisch opzetten, vormgeven en interactief maken. </w:t>
+      </w:r>
+      <w:r>
+        <w:rPr>
+          <w:highlight w:val="yellow"/>
+          <w:lang w:val="nl-NL"/>
+        </w:rPr>
+        <w:t xml:space="preserve">• Je kunt met een versiebeheersysteem zelf een project opzetten waar gestructureerd code mee beheerd en gedeeld wordt. • Je kunt een webapplicatie opzetten conform het MVC-patroon. • Je kunt een applicatie opzetten waarbij meerdere soorten grafische interfaces voor beschikbaar zijn gesteld. • Je kunt een lokaal opgezette applicatie met database </w:t>
+      </w:r>
+      <w:proofErr w:type="spellStart"/>
+      <w:r>
+        <w:rPr>
+          <w:highlight w:val="yellow"/>
+          <w:lang w:val="nl-NL"/>
+        </w:rPr>
+        <w:t>deployen</w:t>
+      </w:r>
+      <w:proofErr w:type="spellEnd"/>
+      <w:r>
+        <w:rPr>
+          <w:highlight w:val="yellow"/>
+          <w:lang w:val="nl-NL"/>
+        </w:rPr>
+        <w:t xml:space="preserve"> en beschikbaar stellen in een gehoste omgeving.</w:t>
+      </w:r>
+      <w:r>
+        <w:rPr>
+          <w:lang w:val="nl-NL"/>
+        </w:rPr>
+        <w:t xml:space="preserve"> </w:t>
+      </w:r>
+    </w:p>
+    <w:p>
+      <w:pPr>
+        <w:rPr>
+          <w:lang w:val="nl-NL"/>
+        </w:rPr>
+      </w:pPr>
+      <w:r>
+        <w:rPr>
+          <w:lang w:val="nl-NL"/>
+        </w:rPr>
+        <w:t>SQL</w:t>
+      </w:r>
+    </w:p>
+    <w:p>
       <w:pPr>
         <w:rPr>
           <w:lang w:val="nl-NL"/>
@@ -537,11 +516,19 @@
         <w:rPr>
           <w:lang w:val="nl-NL"/>
         </w:rPr>
-        <w:t xml:space="preserve"> Je kunt triggers maken voor het afvangen van database </w:t>
+        <w:t xml:space="preserve"> </w:t>
+      </w:r>
+      <w:r>
+        <w:rPr>
+          <w:highlight w:val="yellow"/>
+          <w:lang w:val="nl-NL"/>
+        </w:rPr>
+        <w:t xml:space="preserve">Je kunt triggers maken voor het afvangen van database </w:t>
       </w:r>
       <w:proofErr w:type="spellStart"/>
       <w:r>
         <w:rPr>
+          <w:highlight w:val="yellow"/>
           <w:lang w:val="nl-NL"/>
         </w:rPr>
         <w:t>constraints</w:t>
@@ -549,6 +536,7 @@
       <w:proofErr w:type="spellEnd"/>
       <w:r>
         <w:rPr>
+          <w:highlight w:val="yellow"/>
           <w:lang w:val="nl-NL"/>
         </w:rPr>
         <w:t>.</w:t>
@@ -564,17 +552,25 @@
         <w:rPr>
           <w:lang w:val="nl-NL"/>
         </w:rPr>
-        <w:t xml:space="preserve"> Je kunt toepassingen tonen voor zowel de INNER JOIN als de OUTER JOIN.</w:t>
-      </w:r>
-    </w:p>
-    <w:p>
-      <w:pPr>
-        <w:rPr>
-          <w:lang w:val="nl-NL"/>
-        </w:rPr>
-      </w:pPr>
-      <w:r>
-        <w:rPr>
+        <w:t xml:space="preserve"> </w:t>
+      </w:r>
+      <w:r>
+        <w:rPr>
+          <w:highlight w:val="yellow"/>
+          <w:lang w:val="nl-NL"/>
+        </w:rPr>
+        <w:t>Je kunt toepassingen tonen voor zowel de INNER JOIN als de OUTER JOIN.</w:t>
+      </w:r>
+    </w:p>
+    <w:p>
+      <w:pPr>
+        <w:rPr>
+          <w:lang w:val="nl-NL"/>
+        </w:rPr>
+      </w:pPr>
+      <w:r>
+        <w:rPr>
+          <w:highlight w:val="yellow"/>
           <w:lang w:val="nl-NL"/>
         </w:rPr>
         <w:t>Je kunt groepsfuncties op een zinnige manier gebruiken in combinatie met een GROUP BY-clausule.</w:t>
@@ -583,6 +579,7 @@
     <w:p>
       <w:pPr>
         <w:rPr>
+          <w:highlight w:val="yellow"/>
           <w:lang w:val="nl-NL"/>
         </w:rPr>
       </w:pPr>

</xml_diff>